<commit_message>
Banco de Dados criado
</commit_message>
<xml_diff>
--- a/docs/Code Docs/MSL_DS_DocumentoDeSenhas.docx
+++ b/docs/Code Docs/MSL_DS_DocumentoDeSenhas.docx
@@ -1,6 +1,6 @@
 
 <file path=word/document.xml><?xml version="1.0" encoding="utf-8"?>
-<w:document xmlns:wpc="http://schemas.microsoft.com/office/word/2010/wordprocessingCanvas" xmlns:mc="http://schemas.openxmlformats.org/markup-compatibility/2006" xmlns:o="urn:schemas-microsoft-com:office:office" xmlns:r="http://schemas.openxmlformats.org/officeDocument/2006/relationships" xmlns:m="http://schemas.openxmlformats.org/officeDocument/2006/math" xmlns:v="urn:schemas-microsoft-com:vml" xmlns:wp14="http://schemas.microsoft.com/office/word/2010/wordprocessingDrawing" xmlns:wp="http://schemas.openxmlformats.org/drawingml/2006/wordprocessingDrawing" xmlns:w10="urn:schemas-microsoft-com:office:word" xmlns:w="http://schemas.openxmlformats.org/wordprocessingml/2006/main" xmlns:w14="http://schemas.microsoft.com/office/word/2010/wordml" xmlns:w15="http://schemas.microsoft.com/office/word/2012/wordml" xmlns:wpg="http://schemas.microsoft.com/office/word/2010/wordprocessingGroup" xmlns:wpi="http://schemas.microsoft.com/office/word/2010/wordprocessingInk" xmlns:wne="http://schemas.microsoft.com/office/word/2006/wordml" xmlns:wps="http://schemas.microsoft.com/office/word/2010/wordprocessingShape" mc:Ignorable="w14 w15 wp14">
+<w:document xmlns:wpc="http://schemas.microsoft.com/office/word/2010/wordprocessingCanvas" xmlns:cx="http://schemas.microsoft.com/office/drawing/2014/chartex" xmlns:cx1="http://schemas.microsoft.com/office/drawing/2015/9/8/chartex" xmlns:cx2="http://schemas.microsoft.com/office/drawing/2015/10/21/chartex" xmlns:mc="http://schemas.openxmlformats.org/markup-compatibility/2006" xmlns:o="urn:schemas-microsoft-com:office:office" xmlns:r="http://schemas.openxmlformats.org/officeDocument/2006/relationships" xmlns:m="http://schemas.openxmlformats.org/officeDocument/2006/math" xmlns:v="urn:schemas-microsoft-com:vml" xmlns:wp14="http://schemas.microsoft.com/office/word/2010/wordprocessingDrawing" xmlns:wp="http://schemas.openxmlformats.org/drawingml/2006/wordprocessingDrawing" xmlns:w10="urn:schemas-microsoft-com:office:word" xmlns:w="http://schemas.openxmlformats.org/wordprocessingml/2006/main" xmlns:w14="http://schemas.microsoft.com/office/word/2010/wordml" xmlns:w15="http://schemas.microsoft.com/office/word/2012/wordml" xmlns:w16se="http://schemas.microsoft.com/office/word/2015/wordml/symex" xmlns:wpg="http://schemas.microsoft.com/office/word/2010/wordprocessingGroup" xmlns:wpi="http://schemas.microsoft.com/office/word/2010/wordprocessingInk" xmlns:wne="http://schemas.microsoft.com/office/word/2006/wordml" xmlns:wps="http://schemas.microsoft.com/office/word/2010/wordprocessingShape" mc:Ignorable="w14 w15 w16se wp14">
   <w:body>
     <w:bookmarkStart w:id="0" w:name="_Ref471361557"/>
     <w:p>
@@ -3917,6 +3917,94 @@
                 <w:sz w:val="20"/>
               </w:rPr>
             </w:pPr>
+            <w:r>
+              <w:rPr>
+                <w:rFonts w:ascii="Arial" w:hAnsi="Arial" w:cs="Arial"/>
+                <w:sz w:val="20"/>
+              </w:rPr>
+              <w:t>16/05/2016</w:t>
+            </w:r>
+          </w:p>
+        </w:tc>
+        <w:tc>
+          <w:tcPr>
+            <w:tcW w:w="992" w:type="dxa"/>
+          </w:tcPr>
+          <w:p>
+            <w:pPr>
+              <w:jc w:val="center"/>
+              <w:rPr>
+                <w:rFonts w:ascii="Arial" w:hAnsi="Arial" w:cs="Arial"/>
+                <w:sz w:val="20"/>
+              </w:rPr>
+            </w:pPr>
+            <w:r>
+              <w:rPr>
+                <w:rFonts w:ascii="Arial" w:hAnsi="Arial" w:cs="Arial"/>
+                <w:sz w:val="20"/>
+              </w:rPr>
+              <w:t>1.1</w:t>
+            </w:r>
+          </w:p>
+        </w:tc>
+        <w:tc>
+          <w:tcPr>
+            <w:tcW w:w="3969" w:type="dxa"/>
+          </w:tcPr>
+          <w:p>
+            <w:pPr>
+              <w:jc w:val="center"/>
+              <w:rPr>
+                <w:rFonts w:ascii="Arial" w:hAnsi="Arial" w:cs="Arial"/>
+                <w:sz w:val="20"/>
+              </w:rPr>
+            </w:pPr>
+            <w:r>
+              <w:rPr>
+                <w:rFonts w:ascii="Arial" w:hAnsi="Arial" w:cs="Arial"/>
+                <w:sz w:val="20"/>
+              </w:rPr>
+              <w:t>Adicionadas informações do Banco de Dados</w:t>
+            </w:r>
+          </w:p>
+        </w:tc>
+        <w:tc>
+          <w:tcPr>
+            <w:tcW w:w="2410" w:type="dxa"/>
+          </w:tcPr>
+          <w:p>
+            <w:pPr>
+              <w:jc w:val="center"/>
+              <w:rPr>
+                <w:rFonts w:ascii="Arial" w:hAnsi="Arial" w:cs="Arial"/>
+                <w:sz w:val="20"/>
+              </w:rPr>
+            </w:pPr>
+            <w:r>
+              <w:rPr>
+                <w:rFonts w:ascii="Arial" w:hAnsi="Arial" w:cs="Arial"/>
+                <w:sz w:val="20"/>
+              </w:rPr>
+              <w:t>Tiago Damascena</w:t>
+            </w:r>
+          </w:p>
+        </w:tc>
+        <w:bookmarkStart w:id="1" w:name="_GoBack"/>
+        <w:bookmarkEnd w:id="1"/>
+      </w:tr>
+      <w:tr>
+        <w:tc>
+          <w:tcPr>
+            <w:tcW w:w="1418" w:type="dxa"/>
+          </w:tcPr>
+          <w:p>
+            <w:pPr>
+              <w:jc w:val="center"/>
+              <w:rPr>
+                <w:rFonts w:ascii="Arial" w:hAnsi="Arial" w:cs="Arial"/>
+                <w:sz w:val="20"/>
+              </w:rPr>
+            </w:pPr>
           </w:p>
         </w:tc>
         <w:tc>
@@ -4150,8 +4238,6 @@
       <w:r>
         <w:t xml:space="preserve"> Aplicação</w:t>
       </w:r>
-      <w:bookmarkStart w:id="1" w:name="_GoBack"/>
-      <w:bookmarkEnd w:id="1"/>
     </w:p>
     <w:tbl>
       <w:tblPr>
@@ -4201,6 +4287,27 @@
                 <w:iCs/>
               </w:rPr>
             </w:pPr>
+            <w:r>
+              <w:rPr>
+                <w:rFonts w:ascii="Times New Roman" w:hAnsi="Times New Roman" w:cs="Times New Roman"/>
+                <w:iCs/>
+              </w:rPr>
+              <w:t>br-cdbr-azure-south-b.cloudapp.net</w:t>
+            </w:r>
+            <w:r>
+              <w:rPr>
+                <w:rFonts w:ascii="Times New Roman" w:hAnsi="Times New Roman" w:cs="Times New Roman"/>
+                <w:iCs/>
+              </w:rPr>
+              <w:t>:</w:t>
+            </w:r>
+            <w:r>
+              <w:rPr>
+                <w:rFonts w:ascii="Times New Roman" w:hAnsi="Times New Roman" w:cs="Times New Roman"/>
+                <w:iCs/>
+              </w:rPr>
+              <w:t>3306</w:t>
+            </w:r>
           </w:p>
         </w:tc>
       </w:tr>
@@ -4241,6 +4348,22 @@
                 <w:iCs/>
               </w:rPr>
             </w:pPr>
+            <w:proofErr w:type="gramStart"/>
+            <w:r>
+              <w:rPr>
+                <w:rFonts w:ascii="Times New Roman" w:hAnsi="Times New Roman" w:cs="Times New Roman"/>
+                <w:iCs/>
+              </w:rPr>
+              <w:t>bb</w:t>
+            </w:r>
+            <w:proofErr w:type="gramEnd"/>
+            <w:r>
+              <w:rPr>
+                <w:rFonts w:ascii="Times New Roman" w:hAnsi="Times New Roman" w:cs="Times New Roman"/>
+                <w:iCs/>
+              </w:rPr>
+              <w:t>129cc90f6ffc</w:t>
+            </w:r>
           </w:p>
         </w:tc>
       </w:tr>
@@ -4281,6 +4404,17 @@
                 <w:iCs/>
               </w:rPr>
             </w:pPr>
+            <w:proofErr w:type="spellStart"/>
+            <w:proofErr w:type="gramStart"/>
+            <w:r>
+              <w:rPr>
+                <w:rFonts w:ascii="Times New Roman" w:hAnsi="Times New Roman" w:cs="Times New Roman"/>
+                <w:iCs/>
+              </w:rPr>
+              <w:t>mystudylife</w:t>
+            </w:r>
+            <w:proofErr w:type="spellEnd"/>
+            <w:proofErr w:type="gramEnd"/>
           </w:p>
         </w:tc>
       </w:tr>
@@ -4321,6 +4455,22 @@
                 <w:iCs/>
               </w:rPr>
             </w:pPr>
+            <w:proofErr w:type="gramStart"/>
+            <w:r>
+              <w:rPr>
+                <w:rFonts w:ascii="Times New Roman" w:hAnsi="Times New Roman" w:cs="Times New Roman"/>
+                <w:iCs/>
+              </w:rPr>
+              <w:t>d</w:t>
+            </w:r>
+            <w:proofErr w:type="gramEnd"/>
+            <w:r>
+              <w:rPr>
+                <w:rFonts w:ascii="Times New Roman" w:hAnsi="Times New Roman" w:cs="Times New Roman"/>
+                <w:iCs/>
+              </w:rPr>
+              <w:t>038a2a1</w:t>
+            </w:r>
           </w:p>
         </w:tc>
       </w:tr>
@@ -4345,7 +4495,7 @@
 </file>
 
 <file path=word/endnotes.xml><?xml version="1.0" encoding="utf-8"?>
-<w:endnotes xmlns:wpc="http://schemas.microsoft.com/office/word/2010/wordprocessingCanvas" xmlns:mc="http://schemas.openxmlformats.org/markup-compatibility/2006" xmlns:o="urn:schemas-microsoft-com:office:office" xmlns:r="http://schemas.openxmlformats.org/officeDocument/2006/relationships" xmlns:m="http://schemas.openxmlformats.org/officeDocument/2006/math" xmlns:v="urn:schemas-microsoft-com:vml" xmlns:wp14="http://schemas.microsoft.com/office/word/2010/wordprocessingDrawing" xmlns:wp="http://schemas.openxmlformats.org/drawingml/2006/wordprocessingDrawing" xmlns:w10="urn:schemas-microsoft-com:office:word" xmlns:w="http://schemas.openxmlformats.org/wordprocessingml/2006/main" xmlns:w14="http://schemas.microsoft.com/office/word/2010/wordml" xmlns:w15="http://schemas.microsoft.com/office/word/2012/wordml" xmlns:wpg="http://schemas.microsoft.com/office/word/2010/wordprocessingGroup" xmlns:wpi="http://schemas.microsoft.com/office/word/2010/wordprocessingInk" xmlns:wne="http://schemas.microsoft.com/office/word/2006/wordml" xmlns:wps="http://schemas.microsoft.com/office/word/2010/wordprocessingShape" mc:Ignorable="w14 w15 wp14">
+<w:endnotes xmlns:wpc="http://schemas.microsoft.com/office/word/2010/wordprocessingCanvas" xmlns:cx="http://schemas.microsoft.com/office/drawing/2014/chartex" xmlns:cx1="http://schemas.microsoft.com/office/drawing/2015/9/8/chartex" xmlns:cx2="http://schemas.microsoft.com/office/drawing/2015/10/21/chartex" xmlns:mc="http://schemas.openxmlformats.org/markup-compatibility/2006" xmlns:o="urn:schemas-microsoft-com:office:office" xmlns:r="http://schemas.openxmlformats.org/officeDocument/2006/relationships" xmlns:m="http://schemas.openxmlformats.org/officeDocument/2006/math" xmlns:v="urn:schemas-microsoft-com:vml" xmlns:wp14="http://schemas.microsoft.com/office/word/2010/wordprocessingDrawing" xmlns:wp="http://schemas.openxmlformats.org/drawingml/2006/wordprocessingDrawing" xmlns:w10="urn:schemas-microsoft-com:office:word" xmlns:w="http://schemas.openxmlformats.org/wordprocessingml/2006/main" xmlns:w14="http://schemas.microsoft.com/office/word/2010/wordml" xmlns:w15="http://schemas.microsoft.com/office/word/2012/wordml" xmlns:w16se="http://schemas.microsoft.com/office/word/2015/wordml/symex" xmlns:wpg="http://schemas.microsoft.com/office/word/2010/wordprocessingGroup" xmlns:wpi="http://schemas.microsoft.com/office/word/2010/wordprocessingInk" xmlns:wne="http://schemas.microsoft.com/office/word/2006/wordml" xmlns:wps="http://schemas.microsoft.com/office/word/2010/wordprocessingShape" mc:Ignorable="w14 w15 w16se wp14">
   <w:endnote w:type="separator" w:id="-1">
     <w:p>
       <w:pPr>
@@ -4370,7 +4520,7 @@
 </file>
 
 <file path=word/footer1.xml><?xml version="1.0" encoding="utf-8"?>
-<w:ftr xmlns:wpc="http://schemas.microsoft.com/office/word/2010/wordprocessingCanvas" xmlns:mc="http://schemas.openxmlformats.org/markup-compatibility/2006" xmlns:o="urn:schemas-microsoft-com:office:office" xmlns:r="http://schemas.openxmlformats.org/officeDocument/2006/relationships" xmlns:m="http://schemas.openxmlformats.org/officeDocument/2006/math" xmlns:v="urn:schemas-microsoft-com:vml" xmlns:wp14="http://schemas.microsoft.com/office/word/2010/wordprocessingDrawing" xmlns:wp="http://schemas.openxmlformats.org/drawingml/2006/wordprocessingDrawing" xmlns:w10="urn:schemas-microsoft-com:office:word" xmlns:w="http://schemas.openxmlformats.org/wordprocessingml/2006/main" xmlns:w14="http://schemas.microsoft.com/office/word/2010/wordml" xmlns:w15="http://schemas.microsoft.com/office/word/2012/wordml" xmlns:wpg="http://schemas.microsoft.com/office/word/2010/wordprocessingGroup" xmlns:wpi="http://schemas.microsoft.com/office/word/2010/wordprocessingInk" xmlns:wne="http://schemas.microsoft.com/office/word/2006/wordml" xmlns:wps="http://schemas.microsoft.com/office/word/2010/wordprocessingShape" mc:Ignorable="w14 w15 wp14">
+<w:ftr xmlns:wpc="http://schemas.microsoft.com/office/word/2010/wordprocessingCanvas" xmlns:cx="http://schemas.microsoft.com/office/drawing/2014/chartex" xmlns:cx1="http://schemas.microsoft.com/office/drawing/2015/9/8/chartex" xmlns:cx2="http://schemas.microsoft.com/office/drawing/2015/10/21/chartex" xmlns:mc="http://schemas.openxmlformats.org/markup-compatibility/2006" xmlns:o="urn:schemas-microsoft-com:office:office" xmlns:r="http://schemas.openxmlformats.org/officeDocument/2006/relationships" xmlns:m="http://schemas.openxmlformats.org/officeDocument/2006/math" xmlns:v="urn:schemas-microsoft-com:vml" xmlns:wp14="http://schemas.microsoft.com/office/word/2010/wordprocessingDrawing" xmlns:wp="http://schemas.openxmlformats.org/drawingml/2006/wordprocessingDrawing" xmlns:w10="urn:schemas-microsoft-com:office:word" xmlns:w="http://schemas.openxmlformats.org/wordprocessingml/2006/main" xmlns:w14="http://schemas.microsoft.com/office/word/2010/wordml" xmlns:w15="http://schemas.microsoft.com/office/word/2012/wordml" xmlns:w16se="http://schemas.microsoft.com/office/word/2015/wordml/symex" xmlns:wpg="http://schemas.microsoft.com/office/word/2010/wordprocessingGroup" xmlns:wpi="http://schemas.microsoft.com/office/word/2010/wordprocessingInk" xmlns:wne="http://schemas.microsoft.com/office/word/2006/wordml" xmlns:wps="http://schemas.microsoft.com/office/word/2010/wordprocessingShape" mc:Ignorable="w14 w15 w16se wp14">
   <w:tbl>
     <w:tblPr>
       <w:tblW w:w="0" w:type="auto"/>
@@ -4545,27 +4695,14 @@
           <w:r>
             <w:t xml:space="preserve">Última Atualização: </w:t>
           </w:r>
-          <w:r>
-            <w:fldChar w:fldCharType="begin"/>
-          </w:r>
-          <w:r>
-            <w:instrText xml:space="preserve"> SAVEDATE  \* MERGEFORMAT </w:instrText>
-          </w:r>
-          <w:r>
-            <w:fldChar w:fldCharType="separate"/>
-          </w:r>
-          <w:r>
-            <w:rPr>
-              <w:noProof/>
-            </w:rPr>
-            <w:t>13/05/2016 13:22:00</w:t>
-          </w:r>
-          <w:r>
-            <w:rPr>
-              <w:noProof/>
-            </w:rPr>
-            <w:fldChar w:fldCharType="end"/>
-          </w:r>
+          <w:fldSimple w:instr=" SAVEDATE  \* MERGEFORMAT ">
+            <w:r>
+              <w:rPr>
+                <w:noProof/>
+              </w:rPr>
+              <w:t>13/05/2016 13:25:00</w:t>
+            </w:r>
+          </w:fldSimple>
           <w:r>
             <w:t>h</w:t>
           </w:r>
@@ -4578,7 +4715,7 @@
 </file>
 
 <file path=word/footnotes.xml><?xml version="1.0" encoding="utf-8"?>
-<w:footnotes xmlns:wpc="http://schemas.microsoft.com/office/word/2010/wordprocessingCanvas" xmlns:mc="http://schemas.openxmlformats.org/markup-compatibility/2006" xmlns:o="urn:schemas-microsoft-com:office:office" xmlns:r="http://schemas.openxmlformats.org/officeDocument/2006/relationships" xmlns:m="http://schemas.openxmlformats.org/officeDocument/2006/math" xmlns:v="urn:schemas-microsoft-com:vml" xmlns:wp14="http://schemas.microsoft.com/office/word/2010/wordprocessingDrawing" xmlns:wp="http://schemas.openxmlformats.org/drawingml/2006/wordprocessingDrawing" xmlns:w10="urn:schemas-microsoft-com:office:word" xmlns:w="http://schemas.openxmlformats.org/wordprocessingml/2006/main" xmlns:w14="http://schemas.microsoft.com/office/word/2010/wordml" xmlns:w15="http://schemas.microsoft.com/office/word/2012/wordml" xmlns:wpg="http://schemas.microsoft.com/office/word/2010/wordprocessingGroup" xmlns:wpi="http://schemas.microsoft.com/office/word/2010/wordprocessingInk" xmlns:wne="http://schemas.microsoft.com/office/word/2006/wordml" xmlns:wps="http://schemas.microsoft.com/office/word/2010/wordprocessingShape" mc:Ignorable="w14 w15 wp14">
+<w:footnotes xmlns:wpc="http://schemas.microsoft.com/office/word/2010/wordprocessingCanvas" xmlns:cx="http://schemas.microsoft.com/office/drawing/2014/chartex" xmlns:cx1="http://schemas.microsoft.com/office/drawing/2015/9/8/chartex" xmlns:cx2="http://schemas.microsoft.com/office/drawing/2015/10/21/chartex" xmlns:mc="http://schemas.openxmlformats.org/markup-compatibility/2006" xmlns:o="urn:schemas-microsoft-com:office:office" xmlns:r="http://schemas.openxmlformats.org/officeDocument/2006/relationships" xmlns:m="http://schemas.openxmlformats.org/officeDocument/2006/math" xmlns:v="urn:schemas-microsoft-com:vml" xmlns:wp14="http://schemas.microsoft.com/office/word/2010/wordprocessingDrawing" xmlns:wp="http://schemas.openxmlformats.org/drawingml/2006/wordprocessingDrawing" xmlns:w10="urn:schemas-microsoft-com:office:word" xmlns:w="http://schemas.openxmlformats.org/wordprocessingml/2006/main" xmlns:w14="http://schemas.microsoft.com/office/word/2010/wordml" xmlns:w15="http://schemas.microsoft.com/office/word/2012/wordml" xmlns:w16se="http://schemas.microsoft.com/office/word/2015/wordml/symex" xmlns:wpg="http://schemas.microsoft.com/office/word/2010/wordprocessingGroup" xmlns:wpi="http://schemas.microsoft.com/office/word/2010/wordprocessingInk" xmlns:wne="http://schemas.microsoft.com/office/word/2006/wordml" xmlns:wps="http://schemas.microsoft.com/office/word/2010/wordprocessingShape" mc:Ignorable="w14 w15 w16se wp14">
   <w:footnote w:type="separator" w:id="-1">
     <w:p>
       <w:pPr>
@@ -4603,7 +4740,7 @@
 </file>
 
 <file path=word/header1.xml><?xml version="1.0" encoding="utf-8"?>
-<w:hdr xmlns:wpc="http://schemas.microsoft.com/office/word/2010/wordprocessingCanvas" xmlns:mc="http://schemas.openxmlformats.org/markup-compatibility/2006" xmlns:o="urn:schemas-microsoft-com:office:office" xmlns:r="http://schemas.openxmlformats.org/officeDocument/2006/relationships" xmlns:m="http://schemas.openxmlformats.org/officeDocument/2006/math" xmlns:v="urn:schemas-microsoft-com:vml" xmlns:wp14="http://schemas.microsoft.com/office/word/2010/wordprocessingDrawing" xmlns:wp="http://schemas.openxmlformats.org/drawingml/2006/wordprocessingDrawing" xmlns:w10="urn:schemas-microsoft-com:office:word" xmlns:w="http://schemas.openxmlformats.org/wordprocessingml/2006/main" xmlns:w14="http://schemas.microsoft.com/office/word/2010/wordml" xmlns:w15="http://schemas.microsoft.com/office/word/2012/wordml" xmlns:wpg="http://schemas.microsoft.com/office/word/2010/wordprocessingGroup" xmlns:wpi="http://schemas.microsoft.com/office/word/2010/wordprocessingInk" xmlns:wne="http://schemas.microsoft.com/office/word/2006/wordml" xmlns:wps="http://schemas.microsoft.com/office/word/2010/wordprocessingShape" mc:Ignorable="w14 w15 wp14">
+<w:hdr xmlns:wpc="http://schemas.microsoft.com/office/word/2010/wordprocessingCanvas" xmlns:cx="http://schemas.microsoft.com/office/drawing/2014/chartex" xmlns:cx1="http://schemas.microsoft.com/office/drawing/2015/9/8/chartex" xmlns:cx2="http://schemas.microsoft.com/office/drawing/2015/10/21/chartex" xmlns:mc="http://schemas.openxmlformats.org/markup-compatibility/2006" xmlns:o="urn:schemas-microsoft-com:office:office" xmlns:r="http://schemas.openxmlformats.org/officeDocument/2006/relationships" xmlns:m="http://schemas.openxmlformats.org/officeDocument/2006/math" xmlns:v="urn:schemas-microsoft-com:vml" xmlns:wp14="http://schemas.microsoft.com/office/word/2010/wordprocessingDrawing" xmlns:wp="http://schemas.openxmlformats.org/drawingml/2006/wordprocessingDrawing" xmlns:w10="urn:schemas-microsoft-com:office:word" xmlns:w="http://schemas.openxmlformats.org/wordprocessingml/2006/main" xmlns:w14="http://schemas.microsoft.com/office/word/2010/wordml" xmlns:w15="http://schemas.microsoft.com/office/word/2012/wordml" xmlns:w16se="http://schemas.microsoft.com/office/word/2015/wordml/symex" xmlns:wpg="http://schemas.microsoft.com/office/word/2010/wordprocessingGroup" xmlns:wpi="http://schemas.microsoft.com/office/word/2010/wordprocessingInk" xmlns:wne="http://schemas.microsoft.com/office/word/2006/wordml" xmlns:wps="http://schemas.microsoft.com/office/word/2010/wordprocessingShape" mc:Ignorable="w14 w15 w16se wp14">
   <w:p>
     <w:pPr>
       <w:pStyle w:val="Cabealho"/>
@@ -4614,7 +4751,7 @@
 </file>
 
 <file path=word/numbering.xml><?xml version="1.0" encoding="utf-8"?>
-<w:numbering xmlns:wpc="http://schemas.microsoft.com/office/word/2010/wordprocessingCanvas" xmlns:mc="http://schemas.openxmlformats.org/markup-compatibility/2006" xmlns:o="urn:schemas-microsoft-com:office:office" xmlns:r="http://schemas.openxmlformats.org/officeDocument/2006/relationships" xmlns:m="http://schemas.openxmlformats.org/officeDocument/2006/math" xmlns:v="urn:schemas-microsoft-com:vml" xmlns:wp14="http://schemas.microsoft.com/office/word/2010/wordprocessingDrawing" xmlns:wp="http://schemas.openxmlformats.org/drawingml/2006/wordprocessingDrawing" xmlns:w10="urn:schemas-microsoft-com:office:word" xmlns:w="http://schemas.openxmlformats.org/wordprocessingml/2006/main" xmlns:w14="http://schemas.microsoft.com/office/word/2010/wordml" xmlns:w15="http://schemas.microsoft.com/office/word/2012/wordml" xmlns:wpg="http://schemas.microsoft.com/office/word/2010/wordprocessingGroup" xmlns:wpi="http://schemas.microsoft.com/office/word/2010/wordprocessingInk" xmlns:wne="http://schemas.microsoft.com/office/word/2006/wordml" xmlns:wps="http://schemas.microsoft.com/office/word/2010/wordprocessingShape" mc:Ignorable="w14 w15 wp14">
+<w:numbering xmlns:wpc="http://schemas.microsoft.com/office/word/2010/wordprocessingCanvas" xmlns:cx="http://schemas.microsoft.com/office/drawing/2014/chartex" xmlns:cx1="http://schemas.microsoft.com/office/drawing/2015/9/8/chartex" xmlns:cx2="http://schemas.microsoft.com/office/drawing/2015/10/21/chartex" xmlns:mc="http://schemas.openxmlformats.org/markup-compatibility/2006" xmlns:o="urn:schemas-microsoft-com:office:office" xmlns:r="http://schemas.openxmlformats.org/officeDocument/2006/relationships" xmlns:m="http://schemas.openxmlformats.org/officeDocument/2006/math" xmlns:v="urn:schemas-microsoft-com:vml" xmlns:wp14="http://schemas.microsoft.com/office/word/2010/wordprocessingDrawing" xmlns:wp="http://schemas.openxmlformats.org/drawingml/2006/wordprocessingDrawing" xmlns:w10="urn:schemas-microsoft-com:office:word" xmlns:w="http://schemas.openxmlformats.org/wordprocessingml/2006/main" xmlns:w14="http://schemas.microsoft.com/office/word/2010/wordml" xmlns:w15="http://schemas.microsoft.com/office/word/2012/wordml" xmlns:w16se="http://schemas.microsoft.com/office/word/2015/wordml/symex" xmlns:wpg="http://schemas.microsoft.com/office/word/2010/wordprocessingGroup" xmlns:wpi="http://schemas.microsoft.com/office/word/2010/wordprocessingInk" xmlns:wne="http://schemas.microsoft.com/office/word/2006/wordml" xmlns:wps="http://schemas.microsoft.com/office/word/2010/wordprocessingShape" mc:Ignorable="w14 w15 w16se wp14">
   <w:abstractNum w:abstractNumId="0" w15:restartNumberingAfterBreak="0">
     <w:nsid w:val="FFFFFF7F"/>
     <w:multiLevelType w:val="singleLevel"/>
@@ -8898,7 +9035,7 @@
 </file>
 
 <file path=word/styles.xml><?xml version="1.0" encoding="utf-8"?>
-<w:styles xmlns:mc="http://schemas.openxmlformats.org/markup-compatibility/2006" xmlns:r="http://schemas.openxmlformats.org/officeDocument/2006/relationships" xmlns:w="http://schemas.openxmlformats.org/wordprocessingml/2006/main" xmlns:w14="http://schemas.microsoft.com/office/word/2010/wordml" xmlns:w15="http://schemas.microsoft.com/office/word/2012/wordml" mc:Ignorable="w14 w15">
+<w:styles xmlns:mc="http://schemas.openxmlformats.org/markup-compatibility/2006" xmlns:r="http://schemas.openxmlformats.org/officeDocument/2006/relationships" xmlns:w="http://schemas.openxmlformats.org/wordprocessingml/2006/main" xmlns:w14="http://schemas.microsoft.com/office/word/2010/wordml" xmlns:w15="http://schemas.microsoft.com/office/word/2012/wordml" xmlns:w16se="http://schemas.microsoft.com/office/word/2015/wordml/symex" mc:Ignorable="w14 w15 w16se">
   <w:docDefaults>
     <w:rPrDefault>
       <w:rPr>
@@ -8908,7 +9045,7 @@
     </w:rPrDefault>
     <w:pPrDefault/>
   </w:docDefaults>
-  <w:latentStyles w:defLockedState="0" w:defUIPriority="99" w:defSemiHidden="0" w:defUnhideWhenUsed="0" w:defQFormat="0" w:count="371">
+  <w:latentStyles w:defLockedState="0" w:defUIPriority="99" w:defSemiHidden="0" w:defUnhideWhenUsed="0" w:defQFormat="0" w:count="372">
     <w:lsdException w:name="Normal" w:uiPriority="0" w:qFormat="1"/>
     <w:lsdException w:name="heading 1" w:uiPriority="9" w:qFormat="1"/>
     <w:lsdException w:name="heading 2" w:uiPriority="9" w:qFormat="1"/>
@@ -9014,7 +9151,6 @@
     <w:lsdException w:name="HTML Sample" w:semiHidden="1" w:unhideWhenUsed="1"/>
     <w:lsdException w:name="HTML Typewriter" w:semiHidden="1" w:unhideWhenUsed="1"/>
     <w:lsdException w:name="HTML Variable" w:semiHidden="1" w:unhideWhenUsed="1"/>
-    <w:lsdException w:name="Normal Table" w:semiHidden="1" w:unhideWhenUsed="1"/>
     <w:lsdException w:name="annotation subject" w:semiHidden="1" w:unhideWhenUsed="1"/>
     <w:lsdException w:name="No List" w:semiHidden="1" w:unhideWhenUsed="1"/>
     <w:lsdException w:name="Outline List 1" w:semiHidden="1" w:unhideWhenUsed="1"/>
@@ -9061,10 +9197,8 @@
     <w:lsdException w:name="Table Subtle 2" w:semiHidden="1" w:unhideWhenUsed="1"/>
     <w:lsdException w:name="Table Web 1" w:semiHidden="1" w:unhideWhenUsed="1"/>
     <w:lsdException w:name="Table Web 2" w:semiHidden="1" w:unhideWhenUsed="1"/>
-    <w:lsdException w:name="Table Web 3" w:semiHidden="1" w:unhideWhenUsed="1"/>
     <w:lsdException w:name="Balloon Text" w:semiHidden="1" w:unhideWhenUsed="1"/>
     <w:lsdException w:name="Table Grid" w:uiPriority="39"/>
-    <w:lsdException w:name="Table Theme" w:semiHidden="1" w:unhideWhenUsed="1"/>
     <w:lsdException w:name="Placeholder Text" w:semiHidden="1"/>
     <w:lsdException w:name="No Spacing" w:uiPriority="1" w:qFormat="1"/>
     <w:lsdException w:name="Light Shading" w:uiPriority="60"/>
@@ -9280,6 +9414,7 @@
     <w:lsdException w:name="List Table 5 Dark Accent 6" w:uiPriority="50"/>
     <w:lsdException w:name="List Table 6 Colorful Accent 6" w:uiPriority="51"/>
     <w:lsdException w:name="List Table 7 Colorful Accent 6" w:uiPriority="52"/>
+    <w:lsdException w:name="Mention" w:semiHidden="1" w:unhideWhenUsed="1"/>
   </w:latentStyles>
   <w:style w:type="paragraph" w:default="1" w:styleId="Normal">
     <w:name w:val="Normal"/>
@@ -10271,7 +10406,7 @@
 </file>
 
 <file path=customXml/itemProps1.xml><?xml version="1.0" encoding="utf-8"?>
-<ds:datastoreItem xmlns:ds="http://schemas.openxmlformats.org/officeDocument/2006/customXml" ds:itemID="{CEEB1C09-C5EB-4C67-8F49-6FEAB92B32AB}">
+<ds:datastoreItem xmlns:ds="http://schemas.openxmlformats.org/officeDocument/2006/customXml" ds:itemID="{598737FA-C9F0-4D2F-9282-6DC49681EC06}">
   <ds:schemaRefs>
     <ds:schemaRef ds:uri="http://schemas.openxmlformats.org/officeDocument/2006/bibliography"/>
   </ds:schemaRefs>

</xml_diff>